<commit_message>
Added functions to compute the powers of x and px for 1D wavefunctions
</commit_message>
<xml_diff>
--- a/src/dyn/wfcgrid/math.docx
+++ b/src/dyn/wfcgrid/math.docx
@@ -53,13 +53,7 @@
             <w:rPr>
               <w:rFonts w:ascii="Cambria Math" w:hAnsi="Cambria Math"/>
             </w:rPr>
-            <m:t>(x)</m:t>
-          </m:r>
-          <m:r>
-            <w:rPr>
-              <w:rFonts w:ascii="Cambria Math" w:hAnsi="Cambria Math"/>
-            </w:rPr>
-            <m:t>=</m:t>
+            <m:t>(x)=</m:t>
           </m:r>
           <m:nary>
             <m:naryPr>
@@ -233,13 +227,7 @@
             <w:rPr>
               <w:rFonts w:ascii="Cambria Math" w:hAnsi="Cambria Math"/>
             </w:rPr>
-            <m:t>(k)</m:t>
-          </m:r>
-          <m:r>
-            <w:rPr>
-              <w:rFonts w:ascii="Cambria Math" w:hAnsi="Cambria Math"/>
-            </w:rPr>
-            <m:t>=</m:t>
+            <m:t>(k)=</m:t>
           </m:r>
           <m:nary>
             <m:naryPr>
@@ -841,13 +829,7 @@
                         <w:rPr>
                           <w:rFonts w:ascii="Cambria Math" w:hAnsi="Cambria Math"/>
                         </w:rPr>
-                        <m:t>x</m:t>
-                      </m:r>
-                      <m:r>
-                        <w:rPr>
-                          <w:rFonts w:ascii="Cambria Math" w:hAnsi="Cambria Math"/>
-                        </w:rPr>
-                        <m:t>-x'</m:t>
+                        <m:t>x-x'</m:t>
                       </m:r>
                     </m:e>
                   </m:d>
@@ -1387,19 +1369,7 @@
         <w:rPr>
           <w:rFonts w:eastAsiaTheme="minorEastAsia"/>
         </w:rPr>
-        <w:t>In re</w:t>
-      </w:r>
-      <w:r>
-        <w:rPr>
-          <w:rFonts w:eastAsiaTheme="minorEastAsia"/>
-        </w:rPr>
-        <w:t xml:space="preserve">ciprocal </w:t>
-      </w:r>
-      <w:r>
-        <w:rPr>
-          <w:rFonts w:eastAsiaTheme="minorEastAsia"/>
-        </w:rPr>
-        <w:t>space:</w:t>
+        <w:t>In reciprocal space:</w:t>
       </w:r>
     </w:p>
     <w:p>
@@ -1466,13 +1436,7 @@
                 <w:rPr>
                   <w:rFonts w:ascii="Cambria Math" w:hAnsi="Cambria Math"/>
                 </w:rPr>
-                <m:t>i</m:t>
-              </m:r>
-              <m:r>
-                <w:rPr>
-                  <w:rFonts w:ascii="Cambria Math" w:hAnsi="Cambria Math"/>
-                </w:rPr>
-                <m:t>,j</m:t>
+                <m:t>i,j</m:t>
               </m:r>
             </m:sub>
             <m:sup/>
@@ -1585,13 +1549,7 @@
                         <w:rPr>
                           <w:rFonts w:ascii="Cambria Math" w:hAnsi="Cambria Math"/>
                         </w:rPr>
-                        <m:t>-</m:t>
-                      </m:r>
-                      <m:r>
-                        <w:rPr>
-                          <w:rFonts w:ascii="Cambria Math" w:hAnsi="Cambria Math"/>
-                        </w:rPr>
-                        <m:t>2πix</m:t>
+                        <m:t>-2πix</m:t>
                       </m:r>
                       <m:sSub>
                         <m:sSubPr>
@@ -1757,19 +1715,7 @@
                     <w:rPr>
                       <w:rFonts w:ascii="Cambria Math" w:hAnsi="Cambria Math"/>
                     </w:rPr>
-                    <m:t>dk</m:t>
-                  </m:r>
-                  <m:r>
-                    <w:rPr>
-                      <w:rFonts w:ascii="Cambria Math" w:hAnsi="Cambria Math"/>
-                    </w:rPr>
-                    <m:t>dk</m:t>
-                  </m:r>
-                  <m:r>
-                    <w:rPr>
-                      <w:rFonts w:ascii="Cambria Math" w:hAnsi="Cambria Math"/>
-                    </w:rPr>
-                    <m:t>'dr</m:t>
+                    <m:t>dkdk'dr</m:t>
                   </m:r>
                 </m:e>
               </m:nary>
@@ -2916,25 +2862,7 @@
           <w:rFonts w:eastAsiaTheme="minorEastAsia"/>
         </w:rPr>
         <w:lastRenderedPageBreak/>
-        <w:t>Kinetic energy</w:t>
-      </w:r>
-      <w:r>
-        <w:rPr>
-          <w:rFonts w:eastAsiaTheme="minorEastAsia"/>
-        </w:rPr>
-        <w:t xml:space="preserve"> (re</w:t>
-      </w:r>
-      <w:r>
-        <w:rPr>
-          <w:rFonts w:eastAsiaTheme="minorEastAsia"/>
-        </w:rPr>
-        <w:t xml:space="preserve">ciprocal </w:t>
-      </w:r>
-      <w:r>
-        <w:rPr>
-          <w:rFonts w:eastAsiaTheme="minorEastAsia"/>
-        </w:rPr>
-        <w:t>space):</w:t>
+        <w:t>Kinetic energy (reciprocal space):</w:t>
       </w:r>
     </w:p>
     <w:p>
@@ -3260,13 +3188,7 @@
                                 <w:rPr>
                                   <w:rFonts w:ascii="Cambria Math" w:hAnsi="Cambria Math"/>
                                 </w:rPr>
-                                <m:t>k</m:t>
-                              </m:r>
-                              <m:r>
-                                <w:rPr>
-                                  <w:rFonts w:ascii="Cambria Math" w:hAnsi="Cambria Math"/>
-                                </w:rPr>
-                                <m:t>'</m:t>
+                                <m:t>k'</m:t>
                               </m:r>
                             </m:e>
                           </m:d>
@@ -4030,13 +3952,7 @@
                     <w:rPr>
                       <w:rFonts w:ascii="Cambria Math" w:hAnsi="Cambria Math"/>
                     </w:rPr>
-                    <m:t>dx</m:t>
-                  </m:r>
-                  <m:r>
-                    <w:rPr>
-                      <w:rFonts w:ascii="Cambria Math" w:hAnsi="Cambria Math"/>
-                    </w:rPr>
-                    <m:t>d</m:t>
+                    <m:t>dxd</m:t>
                   </m:r>
                   <m:sSub>
                     <m:sSubPr>
@@ -5108,10 +5024,2164 @@
         </w:rPr>
       </w:pPr>
     </w:p>
+    <w:p/>
     <w:p>
       <w:bookmarkStart w:id="0" w:name="_GoBack"/>
       <w:bookmarkEnd w:id="0"/>
     </w:p>
+    <w:p>
+      <w:pPr>
+        <w:rPr>
+          <w:rFonts w:eastAsiaTheme="minorEastAsia"/>
+        </w:rPr>
+      </w:pPr>
+      <m:oMathPara>
+        <m:oMath>
+          <m:d>
+            <m:dPr>
+              <m:begChr m:val="⟨"/>
+              <m:endChr m:val="⟩"/>
+              <m:ctrlPr>
+                <w:rPr>
+                  <w:rFonts w:ascii="Cambria Math" w:hAnsi="Cambria Math"/>
+                  <w:i/>
+                </w:rPr>
+              </m:ctrlPr>
+            </m:dPr>
+            <m:e>
+              <m:r>
+                <m:rPr>
+                  <m:sty m:val="p"/>
+                </m:rPr>
+                <w:rPr>
+                  <w:rFonts w:ascii="Cambria Math" w:hAnsi="Cambria Math"/>
+                </w:rPr>
+                <m:t>Ψ</m:t>
+              </m:r>
+            </m:e>
+            <m:e>
+              <m:sSup>
+                <m:sSupPr>
+                  <m:ctrlPr>
+                    <w:rPr>
+                      <w:rFonts w:ascii="Cambria Math" w:hAnsi="Cambria Math"/>
+                      <w:i/>
+                    </w:rPr>
+                  </m:ctrlPr>
+                </m:sSupPr>
+                <m:e>
+                  <m:d>
+                    <m:dPr>
+                      <m:ctrlPr>
+                        <w:rPr>
+                          <w:rFonts w:ascii="Cambria Math" w:hAnsi="Cambria Math"/>
+                          <w:i/>
+                        </w:rPr>
+                      </m:ctrlPr>
+                    </m:dPr>
+                    <m:e>
+                      <m:r>
+                        <w:rPr>
+                          <w:rFonts w:ascii="Cambria Math" w:hAnsi="Cambria Math"/>
+                        </w:rPr>
+                        <m:t>-i</m:t>
+                      </m:r>
+                      <m:f>
+                        <m:fPr>
+                          <m:ctrlPr>
+                            <w:rPr>
+                              <w:rFonts w:ascii="Cambria Math" w:hAnsi="Cambria Math"/>
+                              <w:i/>
+                            </w:rPr>
+                          </m:ctrlPr>
+                        </m:fPr>
+                        <m:num>
+                          <m:r>
+                            <w:rPr>
+                              <w:rFonts w:ascii="Cambria Math" w:hAnsi="Cambria Math"/>
+                            </w:rPr>
+                            <m:t>∂</m:t>
+                          </m:r>
+                        </m:num>
+                        <m:den>
+                          <m:r>
+                            <w:rPr>
+                              <w:rFonts w:ascii="Cambria Math" w:hAnsi="Cambria Math"/>
+                            </w:rPr>
+                            <m:t>∂</m:t>
+                          </m:r>
+                          <m:r>
+                            <w:rPr>
+                              <w:rFonts w:ascii="Cambria Math" w:hAnsi="Cambria Math"/>
+                            </w:rPr>
+                            <m:t>x</m:t>
+                          </m:r>
+                        </m:den>
+                      </m:f>
+                    </m:e>
+                  </m:d>
+                </m:e>
+                <m:sup>
+                  <m:r>
+                    <w:rPr>
+                      <w:rFonts w:ascii="Cambria Math" w:hAnsi="Cambria Math"/>
+                    </w:rPr>
+                    <m:t>n</m:t>
+                  </m:r>
+                </m:sup>
+              </m:sSup>
+            </m:e>
+            <m:e>
+              <m:r>
+                <m:rPr>
+                  <m:sty m:val="p"/>
+                </m:rPr>
+                <w:rPr>
+                  <w:rFonts w:ascii="Cambria Math" w:hAnsi="Cambria Math"/>
+                </w:rPr>
+                <m:t>Ψ</m:t>
+              </m:r>
+            </m:e>
+          </m:d>
+          <m:r>
+            <w:rPr>
+              <w:rFonts w:ascii="Cambria Math" w:hAnsi="Cambria Math"/>
+            </w:rPr>
+            <m:t>=</m:t>
+          </m:r>
+          <m:nary>
+            <m:naryPr>
+              <m:chr m:val="∑"/>
+              <m:supHide m:val="1"/>
+              <m:ctrlPr>
+                <w:rPr>
+                  <w:rFonts w:ascii="Cambria Math" w:hAnsi="Cambria Math"/>
+                  <w:i/>
+                </w:rPr>
+              </m:ctrlPr>
+            </m:naryPr>
+            <m:sub>
+              <m:r>
+                <w:rPr>
+                  <w:rFonts w:ascii="Cambria Math" w:hAnsi="Cambria Math"/>
+                </w:rPr>
+                <m:t>i,j</m:t>
+              </m:r>
+            </m:sub>
+            <m:sup/>
+            <m:e>
+              <m:nary>
+                <m:naryPr>
+                  <m:subHide m:val="1"/>
+                  <m:supHide m:val="1"/>
+                  <m:ctrlPr>
+                    <w:rPr>
+                      <w:rFonts w:ascii="Cambria Math" w:hAnsi="Cambria Math"/>
+                      <w:i/>
+                    </w:rPr>
+                  </m:ctrlPr>
+                </m:naryPr>
+                <m:sub/>
+                <m:sup/>
+                <m:e>
+                  <m:r>
+                    <w:rPr>
+                      <w:rFonts w:ascii="Cambria Math" w:hAnsi="Cambria Math"/>
+                    </w:rPr>
+                    <m:t>dx</m:t>
+                  </m:r>
+                  <m:d>
+                    <m:dPr>
+                      <m:ctrlPr>
+                        <w:rPr>
+                          <w:rFonts w:ascii="Cambria Math" w:hAnsi="Cambria Math"/>
+                          <w:i/>
+                        </w:rPr>
+                      </m:ctrlPr>
+                    </m:dPr>
+                    <m:e>
+                      <m:nary>
+                        <m:naryPr>
+                          <m:subHide m:val="1"/>
+                          <m:supHide m:val="1"/>
+                          <m:ctrlPr>
+                            <w:rPr>
+                              <w:rFonts w:ascii="Cambria Math" w:hAnsi="Cambria Math"/>
+                              <w:i/>
+                            </w:rPr>
+                          </m:ctrlPr>
+                        </m:naryPr>
+                        <m:sub/>
+                        <m:sup/>
+                        <m:e>
+                          <m:sSub>
+                            <m:sSubPr>
+                              <m:ctrlPr>
+                                <w:rPr>
+                                  <w:rFonts w:ascii="Cambria Math" w:hAnsi="Cambria Math"/>
+                                  <w:i/>
+                                </w:rPr>
+                              </m:ctrlPr>
+                            </m:sSubPr>
+                            <m:e>
+                              <m:r>
+                                <w:rPr>
+                                  <w:rFonts w:ascii="Cambria Math" w:hAnsi="Cambria Math"/>
+                                </w:rPr>
+                                <m:t>ψ</m:t>
+                              </m:r>
+                            </m:e>
+                            <m:sub>
+                              <m:r>
+                                <w:rPr>
+                                  <w:rFonts w:ascii="Cambria Math" w:hAnsi="Cambria Math"/>
+                                </w:rPr>
+                                <m:t>i</m:t>
+                              </m:r>
+                            </m:sub>
+                          </m:sSub>
+                          <m:d>
+                            <m:dPr>
+                              <m:ctrlPr>
+                                <w:rPr>
+                                  <w:rFonts w:ascii="Cambria Math" w:hAnsi="Cambria Math"/>
+                                  <w:i/>
+                                </w:rPr>
+                              </m:ctrlPr>
+                            </m:dPr>
+                            <m:e>
+                              <m:r>
+                                <w:rPr>
+                                  <w:rFonts w:ascii="Cambria Math" w:hAnsi="Cambria Math"/>
+                                </w:rPr>
+                                <m:t>k</m:t>
+                              </m:r>
+                            </m:e>
+                          </m:d>
+                          <m:sSup>
+                            <m:sSupPr>
+                              <m:ctrlPr>
+                                <w:rPr>
+                                  <w:rFonts w:ascii="Cambria Math" w:hAnsi="Cambria Math"/>
+                                  <w:i/>
+                                </w:rPr>
+                              </m:ctrlPr>
+                            </m:sSupPr>
+                            <m:e>
+                              <m:r>
+                                <w:rPr>
+                                  <w:rFonts w:ascii="Cambria Math" w:hAnsi="Cambria Math"/>
+                                </w:rPr>
+                                <m:t>e</m:t>
+                              </m:r>
+                            </m:e>
+                            <m:sup>
+                              <m:r>
+                                <w:rPr>
+                                  <w:rFonts w:ascii="Cambria Math" w:hAnsi="Cambria Math"/>
+                                </w:rPr>
+                                <m:t>2πix</m:t>
+                              </m:r>
+                              <m:sSub>
+                                <m:sSubPr>
+                                  <m:ctrlPr>
+                                    <w:rPr>
+                                      <w:rFonts w:ascii="Cambria Math" w:hAnsi="Cambria Math"/>
+                                      <w:i/>
+                                    </w:rPr>
+                                  </m:ctrlPr>
+                                </m:sSubPr>
+                                <m:e>
+                                  <m:r>
+                                    <w:rPr>
+                                      <w:rFonts w:ascii="Cambria Math" w:hAnsi="Cambria Math"/>
+                                    </w:rPr>
+                                    <m:t>k</m:t>
+                                  </m:r>
+                                </m:e>
+                                <m:sub>
+                                  <m:r>
+                                    <w:rPr>
+                                      <w:rFonts w:ascii="Cambria Math" w:hAnsi="Cambria Math"/>
+                                    </w:rPr>
+                                    <m:t>x</m:t>
+                                  </m:r>
+                                </m:sub>
+                              </m:sSub>
+                            </m:sup>
+                          </m:sSup>
+                          <m:r>
+                            <w:rPr>
+                              <w:rFonts w:ascii="Cambria Math" w:hAnsi="Cambria Math"/>
+                            </w:rPr>
+                            <m:t>d</m:t>
+                          </m:r>
+                          <m:sSub>
+                            <m:sSubPr>
+                              <m:ctrlPr>
+                                <w:rPr>
+                                  <w:rFonts w:ascii="Cambria Math" w:hAnsi="Cambria Math"/>
+                                  <w:i/>
+                                </w:rPr>
+                              </m:ctrlPr>
+                            </m:sSubPr>
+                            <m:e>
+                              <m:r>
+                                <w:rPr>
+                                  <w:rFonts w:ascii="Cambria Math" w:hAnsi="Cambria Math"/>
+                                </w:rPr>
+                                <m:t>k</m:t>
+                              </m:r>
+                            </m:e>
+                            <m:sub>
+                              <m:r>
+                                <w:rPr>
+                                  <w:rFonts w:ascii="Cambria Math" w:hAnsi="Cambria Math"/>
+                                </w:rPr>
+                                <m:t>x</m:t>
+                              </m:r>
+                            </m:sub>
+                          </m:sSub>
+                        </m:e>
+                      </m:nary>
+                    </m:e>
+                  </m:d>
+                  <m:sSup>
+                    <m:sSupPr>
+                      <m:ctrlPr>
+                        <w:rPr>
+                          <w:rFonts w:ascii="Cambria Math" w:hAnsi="Cambria Math"/>
+                          <w:i/>
+                        </w:rPr>
+                      </m:ctrlPr>
+                    </m:sSupPr>
+                    <m:e>
+                      <m:d>
+                        <m:dPr>
+                          <m:ctrlPr>
+                            <w:rPr>
+                              <w:rFonts w:ascii="Cambria Math" w:hAnsi="Cambria Math"/>
+                              <w:i/>
+                            </w:rPr>
+                          </m:ctrlPr>
+                        </m:dPr>
+                        <m:e>
+                          <m:r>
+                            <w:rPr>
+                              <w:rFonts w:ascii="Cambria Math" w:hAnsi="Cambria Math"/>
+                            </w:rPr>
+                            <m:t>-i</m:t>
+                          </m:r>
+                          <m:f>
+                            <m:fPr>
+                              <m:ctrlPr>
+                                <w:rPr>
+                                  <w:rFonts w:ascii="Cambria Math" w:hAnsi="Cambria Math"/>
+                                  <w:i/>
+                                </w:rPr>
+                              </m:ctrlPr>
+                            </m:fPr>
+                            <m:num>
+                              <m:r>
+                                <w:rPr>
+                                  <w:rFonts w:ascii="Cambria Math" w:hAnsi="Cambria Math"/>
+                                </w:rPr>
+                                <m:t>∂</m:t>
+                              </m:r>
+                            </m:num>
+                            <m:den>
+                              <m:r>
+                                <w:rPr>
+                                  <w:rFonts w:ascii="Cambria Math" w:hAnsi="Cambria Math"/>
+                                </w:rPr>
+                                <m:t>∂x</m:t>
+                              </m:r>
+                            </m:den>
+                          </m:f>
+                        </m:e>
+                      </m:d>
+                    </m:e>
+                    <m:sup>
+                      <m:r>
+                        <w:rPr>
+                          <w:rFonts w:ascii="Cambria Math" w:hAnsi="Cambria Math"/>
+                        </w:rPr>
+                        <m:t>n</m:t>
+                      </m:r>
+                    </m:sup>
+                  </m:sSup>
+                  <m:d>
+                    <m:dPr>
+                      <m:ctrlPr>
+                        <w:rPr>
+                          <w:rFonts w:ascii="Cambria Math" w:hAnsi="Cambria Math"/>
+                          <w:i/>
+                        </w:rPr>
+                      </m:ctrlPr>
+                    </m:dPr>
+                    <m:e>
+                      <m:nary>
+                        <m:naryPr>
+                          <m:subHide m:val="1"/>
+                          <m:supHide m:val="1"/>
+                          <m:ctrlPr>
+                            <w:rPr>
+                              <w:rFonts w:ascii="Cambria Math" w:hAnsi="Cambria Math"/>
+                              <w:i/>
+                            </w:rPr>
+                          </m:ctrlPr>
+                        </m:naryPr>
+                        <m:sub/>
+                        <m:sup/>
+                        <m:e>
+                          <m:sSub>
+                            <m:sSubPr>
+                              <m:ctrlPr>
+                                <w:rPr>
+                                  <w:rFonts w:ascii="Cambria Math" w:hAnsi="Cambria Math"/>
+                                  <w:i/>
+                                </w:rPr>
+                              </m:ctrlPr>
+                            </m:sSubPr>
+                            <m:e>
+                              <m:r>
+                                <w:rPr>
+                                  <w:rFonts w:ascii="Cambria Math" w:hAnsi="Cambria Math"/>
+                                </w:rPr>
+                                <m:t>ψ</m:t>
+                              </m:r>
+                            </m:e>
+                            <m:sub>
+                              <m:r>
+                                <w:rPr>
+                                  <w:rFonts w:ascii="Cambria Math" w:hAnsi="Cambria Math"/>
+                                </w:rPr>
+                                <m:t>j</m:t>
+                              </m:r>
+                            </m:sub>
+                          </m:sSub>
+                          <m:d>
+                            <m:dPr>
+                              <m:ctrlPr>
+                                <w:rPr>
+                                  <w:rFonts w:ascii="Cambria Math" w:hAnsi="Cambria Math"/>
+                                  <w:i/>
+                                </w:rPr>
+                              </m:ctrlPr>
+                            </m:dPr>
+                            <m:e>
+                              <m:r>
+                                <w:rPr>
+                                  <w:rFonts w:ascii="Cambria Math" w:hAnsi="Cambria Math"/>
+                                </w:rPr>
+                                <m:t>k'</m:t>
+                              </m:r>
+                            </m:e>
+                          </m:d>
+                          <m:sSup>
+                            <m:sSupPr>
+                              <m:ctrlPr>
+                                <w:rPr>
+                                  <w:rFonts w:ascii="Cambria Math" w:hAnsi="Cambria Math"/>
+                                  <w:i/>
+                                </w:rPr>
+                              </m:ctrlPr>
+                            </m:sSupPr>
+                            <m:e>
+                              <m:r>
+                                <w:rPr>
+                                  <w:rFonts w:ascii="Cambria Math" w:hAnsi="Cambria Math"/>
+                                </w:rPr>
+                                <m:t>e</m:t>
+                              </m:r>
+                            </m:e>
+                            <m:sup>
+                              <m:r>
+                                <w:rPr>
+                                  <w:rFonts w:ascii="Cambria Math" w:hAnsi="Cambria Math"/>
+                                </w:rPr>
+                                <m:t>2πix</m:t>
+                              </m:r>
+                              <m:sSubSup>
+                                <m:sSubSupPr>
+                                  <m:ctrlPr>
+                                    <w:rPr>
+                                      <w:rFonts w:ascii="Cambria Math" w:hAnsi="Cambria Math"/>
+                                      <w:i/>
+                                    </w:rPr>
+                                  </m:ctrlPr>
+                                </m:sSubSupPr>
+                                <m:e>
+                                  <m:r>
+                                    <w:rPr>
+                                      <w:rFonts w:ascii="Cambria Math" w:hAnsi="Cambria Math"/>
+                                    </w:rPr>
+                                    <m:t>k</m:t>
+                                  </m:r>
+                                </m:e>
+                                <m:sub>
+                                  <m:r>
+                                    <w:rPr>
+                                      <w:rFonts w:ascii="Cambria Math" w:hAnsi="Cambria Math"/>
+                                    </w:rPr>
+                                    <m:t>x</m:t>
+                                  </m:r>
+                                </m:sub>
+                                <m:sup>
+                                  <m:r>
+                                    <w:rPr>
+                                      <w:rFonts w:ascii="Cambria Math" w:hAnsi="Cambria Math"/>
+                                    </w:rPr>
+                                    <m:t>'</m:t>
+                                  </m:r>
+                                </m:sup>
+                              </m:sSubSup>
+                            </m:sup>
+                          </m:sSup>
+                          <m:r>
+                            <w:rPr>
+                              <w:rFonts w:ascii="Cambria Math" w:hAnsi="Cambria Math"/>
+                            </w:rPr>
+                            <m:t>d</m:t>
+                          </m:r>
+                          <m:sSubSup>
+                            <m:sSubSupPr>
+                              <m:ctrlPr>
+                                <w:rPr>
+                                  <w:rFonts w:ascii="Cambria Math" w:hAnsi="Cambria Math"/>
+                                  <w:i/>
+                                </w:rPr>
+                              </m:ctrlPr>
+                            </m:sSubSupPr>
+                            <m:e>
+                              <m:r>
+                                <w:rPr>
+                                  <w:rFonts w:ascii="Cambria Math" w:hAnsi="Cambria Math"/>
+                                </w:rPr>
+                                <m:t>k</m:t>
+                              </m:r>
+                            </m:e>
+                            <m:sub>
+                              <m:r>
+                                <w:rPr>
+                                  <w:rFonts w:ascii="Cambria Math" w:hAnsi="Cambria Math"/>
+                                </w:rPr>
+                                <m:t>x</m:t>
+                              </m:r>
+                            </m:sub>
+                            <m:sup>
+                              <m:r>
+                                <w:rPr>
+                                  <w:rFonts w:ascii="Cambria Math" w:hAnsi="Cambria Math"/>
+                                </w:rPr>
+                                <m:t>'</m:t>
+                              </m:r>
+                            </m:sup>
+                          </m:sSubSup>
+                        </m:e>
+                      </m:nary>
+                    </m:e>
+                  </m:d>
+                </m:e>
+              </m:nary>
+            </m:e>
+          </m:nary>
+          <m:r>
+            <w:rPr>
+              <w:rFonts w:ascii="Cambria Math" w:hAnsi="Cambria Math"/>
+            </w:rPr>
+            <m:t>=</m:t>
+          </m:r>
+          <m:sSup>
+            <m:sSupPr>
+              <m:ctrlPr>
+                <w:rPr>
+                  <w:rFonts w:ascii="Cambria Math" w:hAnsi="Cambria Math"/>
+                  <w:i/>
+                </w:rPr>
+              </m:ctrlPr>
+            </m:sSupPr>
+            <m:e>
+              <m:d>
+                <m:dPr>
+                  <m:ctrlPr>
+                    <w:rPr>
+                      <w:rFonts w:ascii="Cambria Math" w:hAnsi="Cambria Math"/>
+                      <w:i/>
+                    </w:rPr>
+                  </m:ctrlPr>
+                </m:dPr>
+                <m:e>
+                  <m:r>
+                    <w:rPr>
+                      <w:rFonts w:ascii="Cambria Math" w:hAnsi="Cambria Math"/>
+                    </w:rPr>
+                    <m:t>-</m:t>
+                  </m:r>
+                  <m:r>
+                    <w:rPr>
+                      <w:rFonts w:ascii="Cambria Math" w:hAnsi="Cambria Math"/>
+                    </w:rPr>
+                    <m:t>i</m:t>
+                  </m:r>
+                </m:e>
+              </m:d>
+            </m:e>
+            <m:sup>
+              <m:r>
+                <w:rPr>
+                  <w:rFonts w:ascii="Cambria Math" w:hAnsi="Cambria Math"/>
+                </w:rPr>
+                <m:t>n</m:t>
+              </m:r>
+            </m:sup>
+          </m:sSup>
+          <m:nary>
+            <m:naryPr>
+              <m:chr m:val="∑"/>
+              <m:supHide m:val="1"/>
+              <m:ctrlPr>
+                <w:rPr>
+                  <w:rFonts w:ascii="Cambria Math" w:hAnsi="Cambria Math"/>
+                  <w:i/>
+                </w:rPr>
+              </m:ctrlPr>
+            </m:naryPr>
+            <m:sub>
+              <m:r>
+                <w:rPr>
+                  <w:rFonts w:ascii="Cambria Math" w:hAnsi="Cambria Math"/>
+                </w:rPr>
+                <m:t>i,j</m:t>
+              </m:r>
+            </m:sub>
+            <m:sup/>
+            <m:e>
+              <m:nary>
+                <m:naryPr>
+                  <m:subHide m:val="1"/>
+                  <m:supHide m:val="1"/>
+                  <m:ctrlPr>
+                    <w:rPr>
+                      <w:rFonts w:ascii="Cambria Math" w:hAnsi="Cambria Math"/>
+                      <w:i/>
+                    </w:rPr>
+                  </m:ctrlPr>
+                </m:naryPr>
+                <m:sub/>
+                <m:sup/>
+                <m:e>
+                  <m:r>
+                    <w:rPr>
+                      <w:rFonts w:ascii="Cambria Math" w:hAnsi="Cambria Math"/>
+                    </w:rPr>
+                    <m:t>dx</m:t>
+                  </m:r>
+                  <m:sSup>
+                    <m:sSupPr>
+                      <m:ctrlPr>
+                        <w:rPr>
+                          <w:rFonts w:ascii="Cambria Math" w:hAnsi="Cambria Math"/>
+                          <w:i/>
+                        </w:rPr>
+                      </m:ctrlPr>
+                    </m:sSupPr>
+                    <m:e>
+                      <m:d>
+                        <m:dPr>
+                          <m:ctrlPr>
+                            <w:rPr>
+                              <w:rFonts w:ascii="Cambria Math" w:hAnsi="Cambria Math"/>
+                              <w:i/>
+                            </w:rPr>
+                          </m:ctrlPr>
+                        </m:dPr>
+                        <m:e>
+                          <m:nary>
+                            <m:naryPr>
+                              <m:subHide m:val="1"/>
+                              <m:supHide m:val="1"/>
+                              <m:ctrlPr>
+                                <w:rPr>
+                                  <w:rFonts w:ascii="Cambria Math" w:hAnsi="Cambria Math"/>
+                                  <w:i/>
+                                </w:rPr>
+                              </m:ctrlPr>
+                            </m:naryPr>
+                            <m:sub/>
+                            <m:sup/>
+                            <m:e>
+                              <m:sSub>
+                                <m:sSubPr>
+                                  <m:ctrlPr>
+                                    <w:rPr>
+                                      <w:rFonts w:ascii="Cambria Math" w:hAnsi="Cambria Math"/>
+                                      <w:i/>
+                                    </w:rPr>
+                                  </m:ctrlPr>
+                                </m:sSubPr>
+                                <m:e>
+                                  <m:r>
+                                    <w:rPr>
+                                      <w:rFonts w:ascii="Cambria Math" w:hAnsi="Cambria Math"/>
+                                    </w:rPr>
+                                    <m:t>ψ</m:t>
+                                  </m:r>
+                                </m:e>
+                                <m:sub>
+                                  <m:r>
+                                    <w:rPr>
+                                      <w:rFonts w:ascii="Cambria Math" w:hAnsi="Cambria Math"/>
+                                    </w:rPr>
+                                    <m:t>i</m:t>
+                                  </m:r>
+                                </m:sub>
+                              </m:sSub>
+                              <m:d>
+                                <m:dPr>
+                                  <m:ctrlPr>
+                                    <w:rPr>
+                                      <w:rFonts w:ascii="Cambria Math" w:hAnsi="Cambria Math"/>
+                                      <w:i/>
+                                    </w:rPr>
+                                  </m:ctrlPr>
+                                </m:dPr>
+                                <m:e>
+                                  <m:r>
+                                    <w:rPr>
+                                      <w:rFonts w:ascii="Cambria Math" w:hAnsi="Cambria Math"/>
+                                    </w:rPr>
+                                    <m:t>k</m:t>
+                                  </m:r>
+                                </m:e>
+                              </m:d>
+                              <m:sSup>
+                                <m:sSupPr>
+                                  <m:ctrlPr>
+                                    <w:rPr>
+                                      <w:rFonts w:ascii="Cambria Math" w:hAnsi="Cambria Math"/>
+                                      <w:i/>
+                                    </w:rPr>
+                                  </m:ctrlPr>
+                                </m:sSupPr>
+                                <m:e>
+                                  <m:r>
+                                    <w:rPr>
+                                      <w:rFonts w:ascii="Cambria Math" w:hAnsi="Cambria Math"/>
+                                    </w:rPr>
+                                    <m:t>e</m:t>
+                                  </m:r>
+                                </m:e>
+                                <m:sup>
+                                  <m:r>
+                                    <w:rPr>
+                                      <w:rFonts w:ascii="Cambria Math" w:hAnsi="Cambria Math"/>
+                                    </w:rPr>
+                                    <m:t>2πix</m:t>
+                                  </m:r>
+                                  <m:sSub>
+                                    <m:sSubPr>
+                                      <m:ctrlPr>
+                                        <w:rPr>
+                                          <w:rFonts w:ascii="Cambria Math" w:hAnsi="Cambria Math"/>
+                                          <w:i/>
+                                        </w:rPr>
+                                      </m:ctrlPr>
+                                    </m:sSubPr>
+                                    <m:e>
+                                      <m:r>
+                                        <w:rPr>
+                                          <w:rFonts w:ascii="Cambria Math" w:hAnsi="Cambria Math"/>
+                                        </w:rPr>
+                                        <m:t>k</m:t>
+                                      </m:r>
+                                    </m:e>
+                                    <m:sub>
+                                      <m:r>
+                                        <w:rPr>
+                                          <w:rFonts w:ascii="Cambria Math" w:hAnsi="Cambria Math"/>
+                                        </w:rPr>
+                                        <m:t>x</m:t>
+                                      </m:r>
+                                    </m:sub>
+                                  </m:sSub>
+                                </m:sup>
+                              </m:sSup>
+                              <m:r>
+                                <w:rPr>
+                                  <w:rFonts w:ascii="Cambria Math" w:hAnsi="Cambria Math"/>
+                                </w:rPr>
+                                <m:t>d</m:t>
+                              </m:r>
+                              <m:sSub>
+                                <m:sSubPr>
+                                  <m:ctrlPr>
+                                    <w:rPr>
+                                      <w:rFonts w:ascii="Cambria Math" w:hAnsi="Cambria Math"/>
+                                      <w:i/>
+                                    </w:rPr>
+                                  </m:ctrlPr>
+                                </m:sSubPr>
+                                <m:e>
+                                  <m:r>
+                                    <w:rPr>
+                                      <w:rFonts w:ascii="Cambria Math" w:hAnsi="Cambria Math"/>
+                                    </w:rPr>
+                                    <m:t>k</m:t>
+                                  </m:r>
+                                </m:e>
+                                <m:sub>
+                                  <m:r>
+                                    <w:rPr>
+                                      <w:rFonts w:ascii="Cambria Math" w:hAnsi="Cambria Math"/>
+                                    </w:rPr>
+                                    <m:t>x</m:t>
+                                  </m:r>
+                                </m:sub>
+                              </m:sSub>
+                            </m:e>
+                          </m:nary>
+                        </m:e>
+                      </m:d>
+                    </m:e>
+                    <m:sup>
+                      <m:r>
+                        <w:rPr>
+                          <w:rFonts w:ascii="Cambria Math" w:hAnsi="Cambria Math"/>
+                        </w:rPr>
+                        <m:t>*</m:t>
+                      </m:r>
+                    </m:sup>
+                  </m:sSup>
+                  <m:d>
+                    <m:dPr>
+                      <m:ctrlPr>
+                        <w:rPr>
+                          <w:rFonts w:ascii="Cambria Math" w:hAnsi="Cambria Math"/>
+                          <w:i/>
+                        </w:rPr>
+                      </m:ctrlPr>
+                    </m:dPr>
+                    <m:e>
+                      <m:sSup>
+                        <m:sSupPr>
+                          <m:ctrlPr>
+                            <w:rPr>
+                              <w:rFonts w:ascii="Cambria Math" w:hAnsi="Cambria Math"/>
+                              <w:i/>
+                            </w:rPr>
+                          </m:ctrlPr>
+                        </m:sSupPr>
+                        <m:e>
+                          <m:d>
+                            <m:dPr>
+                              <m:ctrlPr>
+                                <w:rPr>
+                                  <w:rFonts w:ascii="Cambria Math" w:hAnsi="Cambria Math"/>
+                                  <w:i/>
+                                </w:rPr>
+                              </m:ctrlPr>
+                            </m:dPr>
+                            <m:e>
+                              <m:r>
+                                <w:rPr>
+                                  <w:rFonts w:ascii="Cambria Math" w:hAnsi="Cambria Math"/>
+                                </w:rPr>
+                                <m:t>2πi</m:t>
+                              </m:r>
+                            </m:e>
+                          </m:d>
+                        </m:e>
+                        <m:sup>
+                          <m:r>
+                            <w:rPr>
+                              <w:rFonts w:ascii="Cambria Math" w:hAnsi="Cambria Math"/>
+                            </w:rPr>
+                            <m:t>n</m:t>
+                          </m:r>
+                        </m:sup>
+                      </m:sSup>
+                      <m:nary>
+                        <m:naryPr>
+                          <m:subHide m:val="1"/>
+                          <m:supHide m:val="1"/>
+                          <m:ctrlPr>
+                            <w:rPr>
+                              <w:rFonts w:ascii="Cambria Math" w:hAnsi="Cambria Math"/>
+                              <w:i/>
+                            </w:rPr>
+                          </m:ctrlPr>
+                        </m:naryPr>
+                        <m:sub/>
+                        <m:sup/>
+                        <m:e>
+                          <m:sSup>
+                            <m:sSupPr>
+                              <m:ctrlPr>
+                                <w:rPr>
+                                  <w:rFonts w:ascii="Cambria Math" w:hAnsi="Cambria Math"/>
+                                  <w:i/>
+                                </w:rPr>
+                              </m:ctrlPr>
+                            </m:sSupPr>
+                            <m:e>
+                              <m:r>
+                                <w:rPr>
+                                  <w:rFonts w:ascii="Cambria Math" w:hAnsi="Cambria Math"/>
+                                </w:rPr>
+                                <m:t>k</m:t>
+                              </m:r>
+                            </m:e>
+                            <m:sup>
+                              <m:r>
+                                <w:rPr>
+                                  <w:rFonts w:ascii="Cambria Math" w:hAnsi="Cambria Math"/>
+                                </w:rPr>
+                                <m:t>'n</m:t>
+                              </m:r>
+                            </m:sup>
+                          </m:sSup>
+                          <m:sSub>
+                            <m:sSubPr>
+                              <m:ctrlPr>
+                                <w:rPr>
+                                  <w:rFonts w:ascii="Cambria Math" w:hAnsi="Cambria Math"/>
+                                  <w:i/>
+                                </w:rPr>
+                              </m:ctrlPr>
+                            </m:sSubPr>
+                            <m:e>
+                              <m:r>
+                                <w:rPr>
+                                  <w:rFonts w:ascii="Cambria Math" w:hAnsi="Cambria Math"/>
+                                </w:rPr>
+                                <m:t>ψ</m:t>
+                              </m:r>
+                            </m:e>
+                            <m:sub>
+                              <m:r>
+                                <w:rPr>
+                                  <w:rFonts w:ascii="Cambria Math" w:hAnsi="Cambria Math"/>
+                                </w:rPr>
+                                <m:t>j</m:t>
+                              </m:r>
+                            </m:sub>
+                          </m:sSub>
+                          <m:d>
+                            <m:dPr>
+                              <m:ctrlPr>
+                                <w:rPr>
+                                  <w:rFonts w:ascii="Cambria Math" w:hAnsi="Cambria Math"/>
+                                  <w:i/>
+                                </w:rPr>
+                              </m:ctrlPr>
+                            </m:dPr>
+                            <m:e>
+                              <m:sSup>
+                                <m:sSupPr>
+                                  <m:ctrlPr>
+                                    <w:rPr>
+                                      <w:rFonts w:ascii="Cambria Math" w:hAnsi="Cambria Math"/>
+                                      <w:i/>
+                                    </w:rPr>
+                                  </m:ctrlPr>
+                                </m:sSupPr>
+                                <m:e>
+                                  <m:r>
+                                    <w:rPr>
+                                      <w:rFonts w:ascii="Cambria Math" w:hAnsi="Cambria Math"/>
+                                    </w:rPr>
+                                    <m:t>k</m:t>
+                                  </m:r>
+                                </m:e>
+                                <m:sup>
+                                  <m:r>
+                                    <w:rPr>
+                                      <w:rFonts w:ascii="Cambria Math" w:hAnsi="Cambria Math"/>
+                                    </w:rPr>
+                                    <m:t>'</m:t>
+                                  </m:r>
+                                </m:sup>
+                              </m:sSup>
+                            </m:e>
+                          </m:d>
+                          <m:sSup>
+                            <m:sSupPr>
+                              <m:ctrlPr>
+                                <w:rPr>
+                                  <w:rFonts w:ascii="Cambria Math" w:hAnsi="Cambria Math"/>
+                                  <w:i/>
+                                </w:rPr>
+                              </m:ctrlPr>
+                            </m:sSupPr>
+                            <m:e>
+                              <m:r>
+                                <w:rPr>
+                                  <w:rFonts w:ascii="Cambria Math" w:hAnsi="Cambria Math"/>
+                                </w:rPr>
+                                <m:t>e</m:t>
+                              </m:r>
+                            </m:e>
+                            <m:sup>
+                              <m:r>
+                                <w:rPr>
+                                  <w:rFonts w:ascii="Cambria Math" w:hAnsi="Cambria Math"/>
+                                </w:rPr>
+                                <m:t>2πix</m:t>
+                              </m:r>
+                              <m:sSubSup>
+                                <m:sSubSupPr>
+                                  <m:ctrlPr>
+                                    <w:rPr>
+                                      <w:rFonts w:ascii="Cambria Math" w:hAnsi="Cambria Math"/>
+                                      <w:i/>
+                                    </w:rPr>
+                                  </m:ctrlPr>
+                                </m:sSubSupPr>
+                                <m:e>
+                                  <m:r>
+                                    <w:rPr>
+                                      <w:rFonts w:ascii="Cambria Math" w:hAnsi="Cambria Math"/>
+                                    </w:rPr>
+                                    <m:t>k</m:t>
+                                  </m:r>
+                                </m:e>
+                                <m:sub>
+                                  <m:r>
+                                    <w:rPr>
+                                      <w:rFonts w:ascii="Cambria Math" w:hAnsi="Cambria Math"/>
+                                    </w:rPr>
+                                    <m:t>x</m:t>
+                                  </m:r>
+                                </m:sub>
+                                <m:sup>
+                                  <m:r>
+                                    <w:rPr>
+                                      <w:rFonts w:ascii="Cambria Math" w:hAnsi="Cambria Math"/>
+                                    </w:rPr>
+                                    <m:t>'</m:t>
+                                  </m:r>
+                                </m:sup>
+                              </m:sSubSup>
+                            </m:sup>
+                          </m:sSup>
+                          <m:r>
+                            <w:rPr>
+                              <w:rFonts w:ascii="Cambria Math" w:hAnsi="Cambria Math"/>
+                            </w:rPr>
+                            <m:t>d</m:t>
+                          </m:r>
+                          <m:sSubSup>
+                            <m:sSubSupPr>
+                              <m:ctrlPr>
+                                <w:rPr>
+                                  <w:rFonts w:ascii="Cambria Math" w:hAnsi="Cambria Math"/>
+                                  <w:i/>
+                                </w:rPr>
+                              </m:ctrlPr>
+                            </m:sSubSupPr>
+                            <m:e>
+                              <m:r>
+                                <w:rPr>
+                                  <w:rFonts w:ascii="Cambria Math" w:hAnsi="Cambria Math"/>
+                                </w:rPr>
+                                <m:t>k</m:t>
+                              </m:r>
+                            </m:e>
+                            <m:sub>
+                              <m:r>
+                                <w:rPr>
+                                  <w:rFonts w:ascii="Cambria Math" w:hAnsi="Cambria Math"/>
+                                </w:rPr>
+                                <m:t>x</m:t>
+                              </m:r>
+                            </m:sub>
+                            <m:sup>
+                              <m:r>
+                                <w:rPr>
+                                  <w:rFonts w:ascii="Cambria Math" w:hAnsi="Cambria Math"/>
+                                </w:rPr>
+                                <m:t>'</m:t>
+                              </m:r>
+                            </m:sup>
+                          </m:sSubSup>
+                        </m:e>
+                      </m:nary>
+                    </m:e>
+                  </m:d>
+                </m:e>
+              </m:nary>
+            </m:e>
+          </m:nary>
+          <m:r>
+            <w:rPr>
+              <w:rFonts w:ascii="Cambria Math" w:hAnsi="Cambria Math"/>
+            </w:rPr>
+            <m:t>=</m:t>
+          </m:r>
+          <m:sSup>
+            <m:sSupPr>
+              <m:ctrlPr>
+                <w:rPr>
+                  <w:rFonts w:ascii="Cambria Math" w:hAnsi="Cambria Math"/>
+                  <w:i/>
+                </w:rPr>
+              </m:ctrlPr>
+            </m:sSupPr>
+            <m:e>
+              <m:d>
+                <m:dPr>
+                  <m:ctrlPr>
+                    <w:rPr>
+                      <w:rFonts w:ascii="Cambria Math" w:hAnsi="Cambria Math"/>
+                      <w:i/>
+                    </w:rPr>
+                  </m:ctrlPr>
+                </m:dPr>
+                <m:e>
+                  <m:r>
+                    <w:rPr>
+                      <w:rFonts w:ascii="Cambria Math" w:hAnsi="Cambria Math"/>
+                    </w:rPr>
+                    <m:t>2π</m:t>
+                  </m:r>
+                </m:e>
+              </m:d>
+            </m:e>
+            <m:sup>
+              <m:r>
+                <w:rPr>
+                  <w:rFonts w:ascii="Cambria Math" w:hAnsi="Cambria Math"/>
+                </w:rPr>
+                <m:t>n</m:t>
+              </m:r>
+            </m:sup>
+          </m:sSup>
+          <m:nary>
+            <m:naryPr>
+              <m:chr m:val="∑"/>
+              <m:supHide m:val="1"/>
+              <m:ctrlPr>
+                <w:rPr>
+                  <w:rFonts w:ascii="Cambria Math" w:hAnsi="Cambria Math"/>
+                  <w:i/>
+                </w:rPr>
+              </m:ctrlPr>
+            </m:naryPr>
+            <m:sub>
+              <m:r>
+                <w:rPr>
+                  <w:rFonts w:ascii="Cambria Math" w:hAnsi="Cambria Math"/>
+                </w:rPr>
+                <m:t>i,j</m:t>
+              </m:r>
+            </m:sub>
+            <m:sup/>
+            <m:e>
+              <m:nary>
+                <m:naryPr>
+                  <m:subHide m:val="1"/>
+                  <m:supHide m:val="1"/>
+                  <m:ctrlPr>
+                    <w:rPr>
+                      <w:rFonts w:ascii="Cambria Math" w:hAnsi="Cambria Math"/>
+                      <w:i/>
+                    </w:rPr>
+                  </m:ctrlPr>
+                </m:naryPr>
+                <m:sub/>
+                <m:sup/>
+                <m:e>
+                  <m:r>
+                    <w:rPr>
+                      <w:rFonts w:ascii="Cambria Math" w:hAnsi="Cambria Math"/>
+                    </w:rPr>
+                    <m:t>dxd</m:t>
+                  </m:r>
+                  <m:sSub>
+                    <m:sSubPr>
+                      <m:ctrlPr>
+                        <w:rPr>
+                          <w:rFonts w:ascii="Cambria Math" w:hAnsi="Cambria Math"/>
+                          <w:i/>
+                        </w:rPr>
+                      </m:ctrlPr>
+                    </m:sSubPr>
+                    <m:e>
+                      <m:r>
+                        <w:rPr>
+                          <w:rFonts w:ascii="Cambria Math" w:hAnsi="Cambria Math"/>
+                        </w:rPr>
+                        <m:t>k</m:t>
+                      </m:r>
+                    </m:e>
+                    <m:sub>
+                      <m:r>
+                        <w:rPr>
+                          <w:rFonts w:ascii="Cambria Math" w:hAnsi="Cambria Math"/>
+                        </w:rPr>
+                        <m:t>X</m:t>
+                      </m:r>
+                    </m:sub>
+                  </m:sSub>
+                  <m:r>
+                    <w:rPr>
+                      <w:rFonts w:ascii="Cambria Math" w:hAnsi="Cambria Math"/>
+                    </w:rPr>
+                    <m:t>d</m:t>
+                  </m:r>
+                  <m:sSubSup>
+                    <m:sSubSupPr>
+                      <m:ctrlPr>
+                        <w:rPr>
+                          <w:rFonts w:ascii="Cambria Math" w:hAnsi="Cambria Math"/>
+                          <w:i/>
+                        </w:rPr>
+                      </m:ctrlPr>
+                    </m:sSubSupPr>
+                    <m:e>
+                      <m:r>
+                        <w:rPr>
+                          <w:rFonts w:ascii="Cambria Math" w:hAnsi="Cambria Math"/>
+                        </w:rPr>
+                        <m:t>k</m:t>
+                      </m:r>
+                    </m:e>
+                    <m:sub>
+                      <m:r>
+                        <w:rPr>
+                          <w:rFonts w:ascii="Cambria Math" w:hAnsi="Cambria Math"/>
+                        </w:rPr>
+                        <m:t>x</m:t>
+                      </m:r>
+                    </m:sub>
+                    <m:sup>
+                      <m:r>
+                        <w:rPr>
+                          <w:rFonts w:ascii="Cambria Math" w:hAnsi="Cambria Math"/>
+                        </w:rPr>
+                        <m:t>'</m:t>
+                      </m:r>
+                    </m:sup>
+                  </m:sSubSup>
+                  <m:sSubSup>
+                    <m:sSubSupPr>
+                      <m:ctrlPr>
+                        <w:rPr>
+                          <w:rFonts w:ascii="Cambria Math" w:hAnsi="Cambria Math"/>
+                          <w:i/>
+                        </w:rPr>
+                      </m:ctrlPr>
+                    </m:sSubSupPr>
+                    <m:e>
+                      <m:r>
+                        <w:rPr>
+                          <w:rFonts w:ascii="Cambria Math" w:hAnsi="Cambria Math"/>
+                        </w:rPr>
+                        <m:t>ψ</m:t>
+                      </m:r>
+                    </m:e>
+                    <m:sub>
+                      <m:r>
+                        <w:rPr>
+                          <w:rFonts w:ascii="Cambria Math" w:hAnsi="Cambria Math"/>
+                        </w:rPr>
+                        <m:t>i</m:t>
+                      </m:r>
+                    </m:sub>
+                    <m:sup>
+                      <m:r>
+                        <w:rPr>
+                          <w:rFonts w:ascii="Cambria Math" w:hAnsi="Cambria Math"/>
+                        </w:rPr>
+                        <m:t>*</m:t>
+                      </m:r>
+                    </m:sup>
+                  </m:sSubSup>
+                  <m:d>
+                    <m:dPr>
+                      <m:ctrlPr>
+                        <w:rPr>
+                          <w:rFonts w:ascii="Cambria Math" w:hAnsi="Cambria Math"/>
+                          <w:i/>
+                        </w:rPr>
+                      </m:ctrlPr>
+                    </m:dPr>
+                    <m:e>
+                      <m:sSub>
+                        <m:sSubPr>
+                          <m:ctrlPr>
+                            <w:rPr>
+                              <w:rFonts w:ascii="Cambria Math" w:hAnsi="Cambria Math"/>
+                              <w:i/>
+                            </w:rPr>
+                          </m:ctrlPr>
+                        </m:sSubPr>
+                        <m:e>
+                          <m:r>
+                            <w:rPr>
+                              <w:rFonts w:ascii="Cambria Math" w:hAnsi="Cambria Math"/>
+                            </w:rPr>
+                            <m:t>k</m:t>
+                          </m:r>
+                        </m:e>
+                        <m:sub>
+                          <m:r>
+                            <w:rPr>
+                              <w:rFonts w:ascii="Cambria Math" w:hAnsi="Cambria Math"/>
+                            </w:rPr>
+                            <m:t>x</m:t>
+                          </m:r>
+                        </m:sub>
+                      </m:sSub>
+                    </m:e>
+                  </m:d>
+                  <m:sSup>
+                    <m:sSupPr>
+                      <m:ctrlPr>
+                        <w:rPr>
+                          <w:rFonts w:ascii="Cambria Math" w:hAnsi="Cambria Math"/>
+                          <w:i/>
+                        </w:rPr>
+                      </m:ctrlPr>
+                    </m:sSupPr>
+                    <m:e>
+                      <m:r>
+                        <w:rPr>
+                          <w:rFonts w:ascii="Cambria Math" w:hAnsi="Cambria Math"/>
+                        </w:rPr>
+                        <m:t>e</m:t>
+                      </m:r>
+                    </m:e>
+                    <m:sup>
+                      <m:r>
+                        <w:rPr>
+                          <w:rFonts w:ascii="Cambria Math" w:hAnsi="Cambria Math"/>
+                        </w:rPr>
+                        <m:t>-2πix</m:t>
+                      </m:r>
+                      <m:sSub>
+                        <m:sSubPr>
+                          <m:ctrlPr>
+                            <w:rPr>
+                              <w:rFonts w:ascii="Cambria Math" w:hAnsi="Cambria Math"/>
+                              <w:i/>
+                            </w:rPr>
+                          </m:ctrlPr>
+                        </m:sSubPr>
+                        <m:e>
+                          <m:r>
+                            <w:rPr>
+                              <w:rFonts w:ascii="Cambria Math" w:hAnsi="Cambria Math"/>
+                            </w:rPr>
+                            <m:t>k</m:t>
+                          </m:r>
+                        </m:e>
+                        <m:sub>
+                          <m:r>
+                            <w:rPr>
+                              <w:rFonts w:ascii="Cambria Math" w:hAnsi="Cambria Math"/>
+                            </w:rPr>
+                            <m:t>x</m:t>
+                          </m:r>
+                        </m:sub>
+                      </m:sSub>
+                    </m:sup>
+                  </m:sSup>
+                  <m:sSubSup>
+                    <m:sSubSupPr>
+                      <m:ctrlPr>
+                        <w:rPr>
+                          <w:rFonts w:ascii="Cambria Math" w:hAnsi="Cambria Math"/>
+                          <w:i/>
+                        </w:rPr>
+                      </m:ctrlPr>
+                    </m:sSubSupPr>
+                    <m:e>
+                      <m:r>
+                        <w:rPr>
+                          <w:rFonts w:ascii="Cambria Math" w:hAnsi="Cambria Math"/>
+                        </w:rPr>
+                        <m:t>k</m:t>
+                      </m:r>
+                    </m:e>
+                    <m:sub>
+                      <m:r>
+                        <w:rPr>
+                          <w:rFonts w:ascii="Cambria Math" w:hAnsi="Cambria Math"/>
+                        </w:rPr>
+                        <m:t>x</m:t>
+                      </m:r>
+                    </m:sub>
+                    <m:sup>
+                      <m:r>
+                        <w:rPr>
+                          <w:rFonts w:ascii="Cambria Math" w:hAnsi="Cambria Math"/>
+                        </w:rPr>
+                        <m:t>'n</m:t>
+                      </m:r>
+                    </m:sup>
+                  </m:sSubSup>
+                  <m:sSub>
+                    <m:sSubPr>
+                      <m:ctrlPr>
+                        <w:rPr>
+                          <w:rFonts w:ascii="Cambria Math" w:hAnsi="Cambria Math"/>
+                          <w:i/>
+                        </w:rPr>
+                      </m:ctrlPr>
+                    </m:sSubPr>
+                    <m:e>
+                      <m:r>
+                        <w:rPr>
+                          <w:rFonts w:ascii="Cambria Math" w:hAnsi="Cambria Math"/>
+                        </w:rPr>
+                        <m:t>ψ</m:t>
+                      </m:r>
+                    </m:e>
+                    <m:sub>
+                      <m:r>
+                        <w:rPr>
+                          <w:rFonts w:ascii="Cambria Math" w:hAnsi="Cambria Math"/>
+                        </w:rPr>
+                        <m:t>j</m:t>
+                      </m:r>
+                    </m:sub>
+                  </m:sSub>
+                  <m:d>
+                    <m:dPr>
+                      <m:ctrlPr>
+                        <w:rPr>
+                          <w:rFonts w:ascii="Cambria Math" w:hAnsi="Cambria Math"/>
+                          <w:i/>
+                        </w:rPr>
+                      </m:ctrlPr>
+                    </m:dPr>
+                    <m:e>
+                      <m:sSup>
+                        <m:sSupPr>
+                          <m:ctrlPr>
+                            <w:rPr>
+                              <w:rFonts w:ascii="Cambria Math" w:hAnsi="Cambria Math"/>
+                              <w:i/>
+                            </w:rPr>
+                          </m:ctrlPr>
+                        </m:sSupPr>
+                        <m:e>
+                          <m:r>
+                            <w:rPr>
+                              <w:rFonts w:ascii="Cambria Math" w:hAnsi="Cambria Math"/>
+                            </w:rPr>
+                            <m:t>k</m:t>
+                          </m:r>
+                        </m:e>
+                        <m:sup>
+                          <m:r>
+                            <w:rPr>
+                              <w:rFonts w:ascii="Cambria Math" w:hAnsi="Cambria Math"/>
+                            </w:rPr>
+                            <m:t>'</m:t>
+                          </m:r>
+                        </m:sup>
+                      </m:sSup>
+                    </m:e>
+                  </m:d>
+                  <m:sSup>
+                    <m:sSupPr>
+                      <m:ctrlPr>
+                        <w:rPr>
+                          <w:rFonts w:ascii="Cambria Math" w:hAnsi="Cambria Math"/>
+                          <w:i/>
+                        </w:rPr>
+                      </m:ctrlPr>
+                    </m:sSupPr>
+                    <m:e>
+                      <m:r>
+                        <w:rPr>
+                          <w:rFonts w:ascii="Cambria Math" w:hAnsi="Cambria Math"/>
+                        </w:rPr>
+                        <m:t>e</m:t>
+                      </m:r>
+                    </m:e>
+                    <m:sup>
+                      <m:r>
+                        <w:rPr>
+                          <w:rFonts w:ascii="Cambria Math" w:hAnsi="Cambria Math"/>
+                        </w:rPr>
+                        <m:t>2πix</m:t>
+                      </m:r>
+                      <m:sSubSup>
+                        <m:sSubSupPr>
+                          <m:ctrlPr>
+                            <w:rPr>
+                              <w:rFonts w:ascii="Cambria Math" w:hAnsi="Cambria Math"/>
+                              <w:i/>
+                            </w:rPr>
+                          </m:ctrlPr>
+                        </m:sSubSupPr>
+                        <m:e>
+                          <m:r>
+                            <w:rPr>
+                              <w:rFonts w:ascii="Cambria Math" w:hAnsi="Cambria Math"/>
+                            </w:rPr>
+                            <m:t>k</m:t>
+                          </m:r>
+                        </m:e>
+                        <m:sub>
+                          <m:r>
+                            <w:rPr>
+                              <w:rFonts w:ascii="Cambria Math" w:hAnsi="Cambria Math"/>
+                            </w:rPr>
+                            <m:t>x</m:t>
+                          </m:r>
+                        </m:sub>
+                        <m:sup>
+                          <m:r>
+                            <w:rPr>
+                              <w:rFonts w:ascii="Cambria Math" w:hAnsi="Cambria Math"/>
+                            </w:rPr>
+                            <m:t>'</m:t>
+                          </m:r>
+                        </m:sup>
+                      </m:sSubSup>
+                    </m:sup>
+                  </m:sSup>
+                </m:e>
+              </m:nary>
+            </m:e>
+          </m:nary>
+          <m:r>
+            <w:rPr>
+              <w:rFonts w:ascii="Cambria Math" w:hAnsi="Cambria Math"/>
+            </w:rPr>
+            <m:t>=</m:t>
+          </m:r>
+          <m:sSup>
+            <m:sSupPr>
+              <m:ctrlPr>
+                <w:rPr>
+                  <w:rFonts w:ascii="Cambria Math" w:hAnsi="Cambria Math"/>
+                  <w:i/>
+                </w:rPr>
+              </m:ctrlPr>
+            </m:sSupPr>
+            <m:e>
+              <m:d>
+                <m:dPr>
+                  <m:ctrlPr>
+                    <w:rPr>
+                      <w:rFonts w:ascii="Cambria Math" w:hAnsi="Cambria Math"/>
+                      <w:i/>
+                    </w:rPr>
+                  </m:ctrlPr>
+                </m:dPr>
+                <m:e>
+                  <m:r>
+                    <w:rPr>
+                      <w:rFonts w:ascii="Cambria Math" w:hAnsi="Cambria Math"/>
+                    </w:rPr>
+                    <m:t>2π</m:t>
+                  </m:r>
+                </m:e>
+              </m:d>
+            </m:e>
+            <m:sup>
+              <m:r>
+                <w:rPr>
+                  <w:rFonts w:ascii="Cambria Math" w:hAnsi="Cambria Math"/>
+                </w:rPr>
+                <m:t>n</m:t>
+              </m:r>
+            </m:sup>
+          </m:sSup>
+          <m:nary>
+            <m:naryPr>
+              <m:chr m:val="∑"/>
+              <m:supHide m:val="1"/>
+              <m:ctrlPr>
+                <w:rPr>
+                  <w:rFonts w:ascii="Cambria Math" w:hAnsi="Cambria Math"/>
+                  <w:i/>
+                </w:rPr>
+              </m:ctrlPr>
+            </m:naryPr>
+            <m:sub>
+              <m:r>
+                <w:rPr>
+                  <w:rFonts w:ascii="Cambria Math" w:hAnsi="Cambria Math"/>
+                </w:rPr>
+                <m:t>i,j</m:t>
+              </m:r>
+            </m:sub>
+            <m:sup/>
+            <m:e>
+              <m:nary>
+                <m:naryPr>
+                  <m:subHide m:val="1"/>
+                  <m:supHide m:val="1"/>
+                  <m:ctrlPr>
+                    <w:rPr>
+                      <w:rFonts w:ascii="Cambria Math" w:hAnsi="Cambria Math"/>
+                      <w:i/>
+                    </w:rPr>
+                  </m:ctrlPr>
+                </m:naryPr>
+                <m:sub/>
+                <m:sup/>
+                <m:e>
+                  <m:r>
+                    <w:rPr>
+                      <w:rFonts w:ascii="Cambria Math" w:hAnsi="Cambria Math"/>
+                    </w:rPr>
+                    <m:t>dkd</m:t>
+                  </m:r>
+                  <m:sSup>
+                    <m:sSupPr>
+                      <m:ctrlPr>
+                        <w:rPr>
+                          <w:rFonts w:ascii="Cambria Math" w:hAnsi="Cambria Math"/>
+                          <w:i/>
+                        </w:rPr>
+                      </m:ctrlPr>
+                    </m:sSupPr>
+                    <m:e>
+                      <m:r>
+                        <w:rPr>
+                          <w:rFonts w:ascii="Cambria Math" w:hAnsi="Cambria Math"/>
+                        </w:rPr>
+                        <m:t>k</m:t>
+                      </m:r>
+                    </m:e>
+                    <m:sup>
+                      <m:r>
+                        <w:rPr>
+                          <w:rFonts w:ascii="Cambria Math" w:hAnsi="Cambria Math"/>
+                        </w:rPr>
+                        <m:t>'</m:t>
+                      </m:r>
+                    </m:sup>
+                  </m:sSup>
+                  <m:sSubSup>
+                    <m:sSubSupPr>
+                      <m:ctrlPr>
+                        <w:rPr>
+                          <w:rFonts w:ascii="Cambria Math" w:hAnsi="Cambria Math"/>
+                          <w:i/>
+                        </w:rPr>
+                      </m:ctrlPr>
+                    </m:sSubSupPr>
+                    <m:e>
+                      <m:r>
+                        <w:rPr>
+                          <w:rFonts w:ascii="Cambria Math" w:hAnsi="Cambria Math"/>
+                        </w:rPr>
+                        <m:t>ψ</m:t>
+                      </m:r>
+                    </m:e>
+                    <m:sub>
+                      <m:r>
+                        <w:rPr>
+                          <w:rFonts w:ascii="Cambria Math" w:hAnsi="Cambria Math"/>
+                        </w:rPr>
+                        <m:t>i</m:t>
+                      </m:r>
+                    </m:sub>
+                    <m:sup>
+                      <m:r>
+                        <w:rPr>
+                          <w:rFonts w:ascii="Cambria Math" w:hAnsi="Cambria Math"/>
+                        </w:rPr>
+                        <m:t>*</m:t>
+                      </m:r>
+                    </m:sup>
+                  </m:sSubSup>
+                  <m:d>
+                    <m:dPr>
+                      <m:ctrlPr>
+                        <w:rPr>
+                          <w:rFonts w:ascii="Cambria Math" w:hAnsi="Cambria Math"/>
+                          <w:i/>
+                        </w:rPr>
+                      </m:ctrlPr>
+                    </m:dPr>
+                    <m:e>
+                      <m:sSub>
+                        <m:sSubPr>
+                          <m:ctrlPr>
+                            <w:rPr>
+                              <w:rFonts w:ascii="Cambria Math" w:hAnsi="Cambria Math"/>
+                              <w:i/>
+                            </w:rPr>
+                          </m:ctrlPr>
+                        </m:sSubPr>
+                        <m:e>
+                          <m:r>
+                            <w:rPr>
+                              <w:rFonts w:ascii="Cambria Math" w:hAnsi="Cambria Math"/>
+                            </w:rPr>
+                            <m:t>k</m:t>
+                          </m:r>
+                        </m:e>
+                        <m:sub>
+                          <m:r>
+                            <w:rPr>
+                              <w:rFonts w:ascii="Cambria Math" w:hAnsi="Cambria Math"/>
+                            </w:rPr>
+                            <m:t>x</m:t>
+                          </m:r>
+                        </m:sub>
+                      </m:sSub>
+                    </m:e>
+                  </m:d>
+                  <m:r>
+                    <w:rPr>
+                      <w:rFonts w:ascii="Cambria Math" w:hAnsi="Cambria Math"/>
+                    </w:rPr>
+                    <m:t>δ</m:t>
+                  </m:r>
+                  <m:d>
+                    <m:dPr>
+                      <m:ctrlPr>
+                        <w:rPr>
+                          <w:rFonts w:ascii="Cambria Math" w:hAnsi="Cambria Math"/>
+                          <w:i/>
+                        </w:rPr>
+                      </m:ctrlPr>
+                    </m:dPr>
+                    <m:e>
+                      <m:sSub>
+                        <m:sSubPr>
+                          <m:ctrlPr>
+                            <w:rPr>
+                              <w:rFonts w:ascii="Cambria Math" w:hAnsi="Cambria Math"/>
+                              <w:i/>
+                            </w:rPr>
+                          </m:ctrlPr>
+                        </m:sSubPr>
+                        <m:e>
+                          <m:r>
+                            <w:rPr>
+                              <w:rFonts w:ascii="Cambria Math" w:hAnsi="Cambria Math"/>
+                            </w:rPr>
+                            <m:t>k</m:t>
+                          </m:r>
+                        </m:e>
+                        <m:sub>
+                          <m:r>
+                            <w:rPr>
+                              <w:rFonts w:ascii="Cambria Math" w:hAnsi="Cambria Math"/>
+                            </w:rPr>
+                            <m:t>x</m:t>
+                          </m:r>
+                        </m:sub>
+                      </m:sSub>
+                      <m:r>
+                        <w:rPr>
+                          <w:rFonts w:ascii="Cambria Math" w:hAnsi="Cambria Math"/>
+                        </w:rPr>
+                        <m:t>-</m:t>
+                      </m:r>
+                      <m:sSubSup>
+                        <m:sSubSupPr>
+                          <m:ctrlPr>
+                            <w:rPr>
+                              <w:rFonts w:ascii="Cambria Math" w:hAnsi="Cambria Math"/>
+                              <w:i/>
+                            </w:rPr>
+                          </m:ctrlPr>
+                        </m:sSubSupPr>
+                        <m:e>
+                          <m:r>
+                            <w:rPr>
+                              <w:rFonts w:ascii="Cambria Math" w:hAnsi="Cambria Math"/>
+                            </w:rPr>
+                            <m:t>k</m:t>
+                          </m:r>
+                        </m:e>
+                        <m:sub>
+                          <m:r>
+                            <w:rPr>
+                              <w:rFonts w:ascii="Cambria Math" w:hAnsi="Cambria Math"/>
+                            </w:rPr>
+                            <m:t>x</m:t>
+                          </m:r>
+                        </m:sub>
+                        <m:sup>
+                          <m:r>
+                            <w:rPr>
+                              <w:rFonts w:ascii="Cambria Math" w:hAnsi="Cambria Math"/>
+                            </w:rPr>
+                            <m:t>'</m:t>
+                          </m:r>
+                        </m:sup>
+                      </m:sSubSup>
+                    </m:e>
+                  </m:d>
+                  <m:sSubSup>
+                    <m:sSubSupPr>
+                      <m:ctrlPr>
+                        <w:rPr>
+                          <w:rFonts w:ascii="Cambria Math" w:hAnsi="Cambria Math"/>
+                          <w:i/>
+                        </w:rPr>
+                      </m:ctrlPr>
+                    </m:sSubSupPr>
+                    <m:e>
+                      <m:r>
+                        <w:rPr>
+                          <w:rFonts w:ascii="Cambria Math" w:hAnsi="Cambria Math"/>
+                        </w:rPr>
+                        <m:t>k</m:t>
+                      </m:r>
+                    </m:e>
+                    <m:sub>
+                      <m:r>
+                        <w:rPr>
+                          <w:rFonts w:ascii="Cambria Math" w:hAnsi="Cambria Math"/>
+                        </w:rPr>
+                        <m:t>x</m:t>
+                      </m:r>
+                    </m:sub>
+                    <m:sup>
+                      <m:r>
+                        <w:rPr>
+                          <w:rFonts w:ascii="Cambria Math" w:hAnsi="Cambria Math"/>
+                        </w:rPr>
+                        <m:t>'2</m:t>
+                      </m:r>
+                    </m:sup>
+                  </m:sSubSup>
+                  <m:sSub>
+                    <m:sSubPr>
+                      <m:ctrlPr>
+                        <w:rPr>
+                          <w:rFonts w:ascii="Cambria Math" w:hAnsi="Cambria Math"/>
+                          <w:i/>
+                        </w:rPr>
+                      </m:ctrlPr>
+                    </m:sSubPr>
+                    <m:e>
+                      <m:r>
+                        <w:rPr>
+                          <w:rFonts w:ascii="Cambria Math" w:hAnsi="Cambria Math"/>
+                        </w:rPr>
+                        <m:t>ψ</m:t>
+                      </m:r>
+                    </m:e>
+                    <m:sub>
+                      <m:r>
+                        <w:rPr>
+                          <w:rFonts w:ascii="Cambria Math" w:hAnsi="Cambria Math"/>
+                        </w:rPr>
+                        <m:t>j</m:t>
+                      </m:r>
+                    </m:sub>
+                  </m:sSub>
+                  <m:d>
+                    <m:dPr>
+                      <m:ctrlPr>
+                        <w:rPr>
+                          <w:rFonts w:ascii="Cambria Math" w:hAnsi="Cambria Math"/>
+                          <w:i/>
+                        </w:rPr>
+                      </m:ctrlPr>
+                    </m:dPr>
+                    <m:e>
+                      <m:sSup>
+                        <m:sSupPr>
+                          <m:ctrlPr>
+                            <w:rPr>
+                              <w:rFonts w:ascii="Cambria Math" w:hAnsi="Cambria Math"/>
+                              <w:i/>
+                            </w:rPr>
+                          </m:ctrlPr>
+                        </m:sSupPr>
+                        <m:e>
+                          <m:r>
+                            <w:rPr>
+                              <w:rFonts w:ascii="Cambria Math" w:hAnsi="Cambria Math"/>
+                            </w:rPr>
+                            <m:t>k</m:t>
+                          </m:r>
+                        </m:e>
+                        <m:sup>
+                          <m:r>
+                            <w:rPr>
+                              <w:rFonts w:ascii="Cambria Math" w:hAnsi="Cambria Math"/>
+                            </w:rPr>
+                            <m:t>'</m:t>
+                          </m:r>
+                        </m:sup>
+                      </m:sSup>
+                    </m:e>
+                  </m:d>
+                </m:e>
+              </m:nary>
+            </m:e>
+          </m:nary>
+          <m:r>
+            <w:rPr>
+              <w:rFonts w:ascii="Cambria Math" w:hAnsi="Cambria Math"/>
+            </w:rPr>
+            <m:t>=</m:t>
+          </m:r>
+          <m:sSup>
+            <m:sSupPr>
+              <m:ctrlPr>
+                <w:rPr>
+                  <w:rFonts w:ascii="Cambria Math" w:hAnsi="Cambria Math"/>
+                  <w:i/>
+                </w:rPr>
+              </m:ctrlPr>
+            </m:sSupPr>
+            <m:e>
+              <m:d>
+                <m:dPr>
+                  <m:ctrlPr>
+                    <w:rPr>
+                      <w:rFonts w:ascii="Cambria Math" w:hAnsi="Cambria Math"/>
+                      <w:i/>
+                    </w:rPr>
+                  </m:ctrlPr>
+                </m:dPr>
+                <m:e>
+                  <m:r>
+                    <w:rPr>
+                      <w:rFonts w:ascii="Cambria Math" w:hAnsi="Cambria Math"/>
+                    </w:rPr>
+                    <m:t>2π</m:t>
+                  </m:r>
+                </m:e>
+              </m:d>
+            </m:e>
+            <m:sup>
+              <m:r>
+                <w:rPr>
+                  <w:rFonts w:ascii="Cambria Math" w:hAnsi="Cambria Math"/>
+                </w:rPr>
+                <m:t>n</m:t>
+              </m:r>
+            </m:sup>
+          </m:sSup>
+          <m:nary>
+            <m:naryPr>
+              <m:chr m:val="∑"/>
+              <m:supHide m:val="1"/>
+              <m:ctrlPr>
+                <w:rPr>
+                  <w:rFonts w:ascii="Cambria Math" w:hAnsi="Cambria Math"/>
+                  <w:i/>
+                </w:rPr>
+              </m:ctrlPr>
+            </m:naryPr>
+            <m:sub>
+              <m:r>
+                <w:rPr>
+                  <w:rFonts w:ascii="Cambria Math" w:hAnsi="Cambria Math"/>
+                </w:rPr>
+                <m:t>i,j</m:t>
+              </m:r>
+            </m:sub>
+            <m:sup/>
+            <m:e>
+              <m:nary>
+                <m:naryPr>
+                  <m:subHide m:val="1"/>
+                  <m:supHide m:val="1"/>
+                  <m:ctrlPr>
+                    <w:rPr>
+                      <w:rFonts w:ascii="Cambria Math" w:hAnsi="Cambria Math"/>
+                      <w:i/>
+                    </w:rPr>
+                  </m:ctrlPr>
+                </m:naryPr>
+                <m:sub/>
+                <m:sup/>
+                <m:e>
+                  <m:r>
+                    <w:rPr>
+                      <w:rFonts w:ascii="Cambria Math" w:hAnsi="Cambria Math"/>
+                    </w:rPr>
+                    <m:t>dk</m:t>
+                  </m:r>
+                  <m:sSubSup>
+                    <m:sSubSupPr>
+                      <m:ctrlPr>
+                        <w:rPr>
+                          <w:rFonts w:ascii="Cambria Math" w:hAnsi="Cambria Math"/>
+                          <w:i/>
+                        </w:rPr>
+                      </m:ctrlPr>
+                    </m:sSubSupPr>
+                    <m:e>
+                      <m:r>
+                        <w:rPr>
+                          <w:rFonts w:ascii="Cambria Math" w:hAnsi="Cambria Math"/>
+                        </w:rPr>
+                        <m:t>ψ</m:t>
+                      </m:r>
+                    </m:e>
+                    <m:sub>
+                      <m:r>
+                        <w:rPr>
+                          <w:rFonts w:ascii="Cambria Math" w:hAnsi="Cambria Math"/>
+                        </w:rPr>
+                        <m:t>i</m:t>
+                      </m:r>
+                    </m:sub>
+                    <m:sup>
+                      <m:r>
+                        <w:rPr>
+                          <w:rFonts w:ascii="Cambria Math" w:hAnsi="Cambria Math"/>
+                        </w:rPr>
+                        <m:t>*</m:t>
+                      </m:r>
+                    </m:sup>
+                  </m:sSubSup>
+                  <m:d>
+                    <m:dPr>
+                      <m:ctrlPr>
+                        <w:rPr>
+                          <w:rFonts w:ascii="Cambria Math" w:hAnsi="Cambria Math"/>
+                          <w:i/>
+                        </w:rPr>
+                      </m:ctrlPr>
+                    </m:dPr>
+                    <m:e>
+                      <m:sSub>
+                        <m:sSubPr>
+                          <m:ctrlPr>
+                            <w:rPr>
+                              <w:rFonts w:ascii="Cambria Math" w:hAnsi="Cambria Math"/>
+                              <w:i/>
+                            </w:rPr>
+                          </m:ctrlPr>
+                        </m:sSubPr>
+                        <m:e>
+                          <m:r>
+                            <w:rPr>
+                              <w:rFonts w:ascii="Cambria Math" w:hAnsi="Cambria Math"/>
+                            </w:rPr>
+                            <m:t>k</m:t>
+                          </m:r>
+                        </m:e>
+                        <m:sub>
+                          <m:r>
+                            <w:rPr>
+                              <w:rFonts w:ascii="Cambria Math" w:hAnsi="Cambria Math"/>
+                            </w:rPr>
+                            <m:t>x</m:t>
+                          </m:r>
+                        </m:sub>
+                      </m:sSub>
+                    </m:e>
+                  </m:d>
+                  <m:sSubSup>
+                    <m:sSubSupPr>
+                      <m:ctrlPr>
+                        <w:rPr>
+                          <w:rFonts w:ascii="Cambria Math" w:hAnsi="Cambria Math"/>
+                          <w:i/>
+                        </w:rPr>
+                      </m:ctrlPr>
+                    </m:sSubSupPr>
+                    <m:e>
+                      <m:r>
+                        <w:rPr>
+                          <w:rFonts w:ascii="Cambria Math" w:hAnsi="Cambria Math"/>
+                        </w:rPr>
+                        <m:t>k</m:t>
+                      </m:r>
+                    </m:e>
+                    <m:sub>
+                      <m:r>
+                        <w:rPr>
+                          <w:rFonts w:ascii="Cambria Math" w:hAnsi="Cambria Math"/>
+                        </w:rPr>
+                        <m:t>x</m:t>
+                      </m:r>
+                    </m:sub>
+                    <m:sup>
+                      <m:r>
+                        <w:rPr>
+                          <w:rFonts w:ascii="Cambria Math" w:hAnsi="Cambria Math"/>
+                        </w:rPr>
+                        <m:t>2</m:t>
+                      </m:r>
+                    </m:sup>
+                  </m:sSubSup>
+                  <m:sSub>
+                    <m:sSubPr>
+                      <m:ctrlPr>
+                        <w:rPr>
+                          <w:rFonts w:ascii="Cambria Math" w:hAnsi="Cambria Math"/>
+                          <w:i/>
+                        </w:rPr>
+                      </m:ctrlPr>
+                    </m:sSubPr>
+                    <m:e>
+                      <m:r>
+                        <w:rPr>
+                          <w:rFonts w:ascii="Cambria Math" w:hAnsi="Cambria Math"/>
+                        </w:rPr>
+                        <m:t>ψ</m:t>
+                      </m:r>
+                    </m:e>
+                    <m:sub>
+                      <m:r>
+                        <w:rPr>
+                          <w:rFonts w:ascii="Cambria Math" w:hAnsi="Cambria Math"/>
+                        </w:rPr>
+                        <m:t>j</m:t>
+                      </m:r>
+                    </m:sub>
+                  </m:sSub>
+                  <m:d>
+                    <m:dPr>
+                      <m:ctrlPr>
+                        <w:rPr>
+                          <w:rFonts w:ascii="Cambria Math" w:hAnsi="Cambria Math"/>
+                          <w:i/>
+                        </w:rPr>
+                      </m:ctrlPr>
+                    </m:dPr>
+                    <m:e>
+                      <m:sSub>
+                        <m:sSubPr>
+                          <m:ctrlPr>
+                            <w:rPr>
+                              <w:rFonts w:ascii="Cambria Math" w:hAnsi="Cambria Math"/>
+                              <w:i/>
+                            </w:rPr>
+                          </m:ctrlPr>
+                        </m:sSubPr>
+                        <m:e>
+                          <m:r>
+                            <w:rPr>
+                              <w:rFonts w:ascii="Cambria Math" w:hAnsi="Cambria Math"/>
+                            </w:rPr>
+                            <m:t>k</m:t>
+                          </m:r>
+                        </m:e>
+                        <m:sub>
+                          <m:r>
+                            <w:rPr>
+                              <w:rFonts w:ascii="Cambria Math" w:hAnsi="Cambria Math"/>
+                            </w:rPr>
+                            <m:t>x</m:t>
+                          </m:r>
+                        </m:sub>
+                      </m:sSub>
+                    </m:e>
+                  </m:d>
+                </m:e>
+              </m:nary>
+            </m:e>
+          </m:nary>
+        </m:oMath>
+      </m:oMathPara>
+    </w:p>
+    <w:p/>
     <w:sectPr>
       <w:pgSz w:w="12240" w:h="15840"/>
       <w:pgMar w:top="1440" w:right="1440" w:bottom="1440" w:left="1440" w:header="720" w:footer="720" w:gutter="0"/>

</xml_diff>